<commit_message>
Q3 Updated with screenshot additional requirements
</commit_message>
<xml_diff>
--- a/Q3/L00092017_Q3_File_1.docx
+++ b/Q3/L00092017_Q3_File_1.docx
@@ -11,15 +11,7 @@
         </w:numPr>
       </w:pPr>
       <w:r>
-        <w:t xml:space="preserve">Install </w:t>
-      </w:r>
-      <w:proofErr w:type="spellStart"/>
-      <w:r>
-        <w:t>Beautifulsoup</w:t>
-      </w:r>
-      <w:proofErr w:type="spellEnd"/>
-      <w:r>
-        <w:t xml:space="preserve"> and Requests module</w:t>
+        <w:t>Install Beautifulsoup and Requests module</w:t>
       </w:r>
     </w:p>
     <w:p>
@@ -195,6 +187,9 @@
     <w:p/>
     <w:p>
       <w:r>
+        <w:rPr>
+          <w:noProof/>
+        </w:rPr>
         <w:drawing>
           <wp:inline distT="0" distB="0" distL="0" distR="0" wp14:anchorId="43DB56BC" wp14:editId="509B4868">
             <wp:extent cx="5988050" cy="3239135"/>
@@ -238,9 +233,66 @@
         <w:ind w:left="720"/>
       </w:pPr>
     </w:p>
+    <w:p>
+      <w:pPr>
+        <w:pStyle w:val="ListParagraph"/>
+        <w:numPr>
+          <w:ilvl w:val="0"/>
+          <w:numId w:val="1"/>
+        </w:numPr>
+      </w:pPr>
+      <w:r>
+        <w:t>Updated screenshot showing the word count of “Apache2”</w:t>
+      </w:r>
+    </w:p>
     <w:p/>
+    <w:p>
+      <w:pPr>
+        <w:jc w:val="center"/>
+      </w:pPr>
+      <w:r>
+        <w:rPr>
+          <w:noProof/>
+        </w:rPr>
+        <w:drawing>
+          <wp:inline distT="0" distB="0" distL="0" distR="0" wp14:anchorId="6E49EED9" wp14:editId="3B89D88F">
+            <wp:extent cx="4238625" cy="3862944"/>
+            <wp:effectExtent l="0" t="0" r="0" b="4445"/>
+            <wp:docPr id="3" name="Picture 3" descr="Graphical user interface, text, application&#10;&#10;Description automatically generated"/>
+            <wp:cNvGraphicFramePr>
+              <a:graphicFrameLocks xmlns:a="http://schemas.openxmlformats.org/drawingml/2006/main" noChangeAspect="1"/>
+            </wp:cNvGraphicFramePr>
+            <a:graphic xmlns:a="http://schemas.openxmlformats.org/drawingml/2006/main">
+              <a:graphicData uri="http://schemas.openxmlformats.org/drawingml/2006/picture">
+                <pic:pic xmlns:pic="http://schemas.openxmlformats.org/drawingml/2006/picture">
+                  <pic:nvPicPr>
+                    <pic:cNvPr id="3" name="Picture 3" descr="Graphical user interface, text, application&#10;&#10;Description automatically generated"/>
+                    <pic:cNvPicPr/>
+                  </pic:nvPicPr>
+                  <pic:blipFill>
+                    <a:blip r:embed="rId10"/>
+                    <a:stretch>
+                      <a:fillRect/>
+                    </a:stretch>
+                  </pic:blipFill>
+                  <pic:spPr>
+                    <a:xfrm>
+                      <a:off x="0" y="0"/>
+                      <a:ext cx="4243388" cy="3867285"/>
+                    </a:xfrm>
+                    <a:prstGeom prst="rect">
+                      <a:avLst/>
+                    </a:prstGeom>
+                  </pic:spPr>
+                </pic:pic>
+              </a:graphicData>
+            </a:graphic>
+          </wp:inline>
+        </w:drawing>
+      </w:r>
+    </w:p>
     <w:sectPr>
-      <w:headerReference w:type="default" r:id="rId10"/>
+      <w:headerReference w:type="default" r:id="rId11"/>
       <w:pgSz w:w="11906" w:h="16838"/>
       <w:pgMar w:top="1440" w:right="1440" w:bottom="1440" w:left="1440" w:header="708" w:footer="708" w:gutter="0"/>
       <w:cols w:space="708"/>

</xml_diff>